<commit_message>
backend Logic related to users
</commit_message>
<xml_diff>
--- a/Details.docx
+++ b/Details.docx
@@ -38,6 +38,9 @@
     </w:p>
     <w:p>
       <w:r>
+        <w:rPr>
+          <w:lang w:val="en-GB" w:eastAsia="en-GB"/>
+        </w:rPr>
         <w:drawing>
           <wp:inline distT="0" distB="0" distL="0" distR="0" wp14:anchorId="32E9C45C" wp14:editId="4C5E6DE6">
             <wp:extent cx="5731510" cy="1763395"/>
@@ -154,6 +157,9 @@
     </w:p>
     <w:p>
       <w:r>
+        <w:rPr>
+          <w:lang w:val="en-GB" w:eastAsia="en-GB"/>
+        </w:rPr>
         <w:drawing>
           <wp:inline distT="0" distB="0" distL="0" distR="0" wp14:anchorId="6CFD4292" wp14:editId="0900E3C5">
             <wp:extent cx="5658640" cy="333422"/>
@@ -270,6 +276,9 @@
     </w:p>
     <w:p>
       <w:r>
+        <w:rPr>
+          <w:lang w:val="en-GB" w:eastAsia="en-GB"/>
+        </w:rPr>
         <w:drawing>
           <wp:inline distT="0" distB="0" distL="0" distR="0" wp14:anchorId="082B8EE1" wp14:editId="2A9AAB27">
             <wp:extent cx="5731510" cy="2724150"/>
@@ -323,6 +332,9 @@
     </w:p>
     <w:p>
       <w:r>
+        <w:rPr>
+          <w:lang w:val="en-GB" w:eastAsia="en-GB"/>
+        </w:rPr>
         <w:drawing>
           <wp:inline distT="0" distB="0" distL="0" distR="0" wp14:anchorId="46317B5B" wp14:editId="3FB80B94">
             <wp:extent cx="5591955" cy="1724266"/>
@@ -409,6 +421,9 @@
         <w:pStyle w:val="ListParagraph"/>
       </w:pPr>
       <w:r>
+        <w:rPr>
+          <w:lang w:val="en-GB" w:eastAsia="en-GB"/>
+        </w:rPr>
         <w:drawing>
           <wp:inline distT="0" distB="0" distL="0" distR="0" wp14:anchorId="10717382" wp14:editId="74C367EE">
             <wp:extent cx="5731510" cy="1749425"/>
@@ -463,6 +478,9 @@
         <w:ind w:left="567"/>
       </w:pPr>
       <w:r>
+        <w:rPr>
+          <w:lang w:val="en-GB" w:eastAsia="en-GB"/>
+        </w:rPr>
         <w:drawing>
           <wp:inline distT="0" distB="0" distL="0" distR="0" wp14:anchorId="3D1EE33E" wp14:editId="6500A939">
             <wp:extent cx="5731510" cy="1219835"/>
@@ -523,6 +541,9 @@
         <w:ind w:left="927"/>
       </w:pPr>
       <w:r>
+        <w:rPr>
+          <w:lang w:val="en-GB" w:eastAsia="en-GB"/>
+        </w:rPr>
         <w:drawing>
           <wp:inline distT="0" distB="0" distL="0" distR="0" wp14:anchorId="61D614C2" wp14:editId="798E2089">
             <wp:extent cx="5731510" cy="2047875"/>
@@ -584,6 +605,9 @@
         <w:ind w:left="927"/>
       </w:pPr>
       <w:r>
+        <w:rPr>
+          <w:lang w:val="en-GB" w:eastAsia="en-GB"/>
+        </w:rPr>
         <w:drawing>
           <wp:inline distT="0" distB="0" distL="0" distR="0" wp14:anchorId="56D4FB93" wp14:editId="6368F664">
             <wp:extent cx="5058481" cy="1838582"/>
@@ -638,6 +662,9 @@
     </w:p>
     <w:p>
       <w:r>
+        <w:rPr>
+          <w:lang w:val="en-GB" w:eastAsia="en-GB"/>
+        </w:rPr>
         <w:drawing>
           <wp:inline distT="0" distB="0" distL="0" distR="0" wp14:anchorId="5351EF50" wp14:editId="11079C9E">
             <wp:extent cx="5731510" cy="2926715"/>
@@ -676,22 +703,18 @@
       </w:r>
     </w:p>
     <w:p/>
+    <w:p/>
     <w:p>
       <w:pPr>
         <w:pStyle w:val="Heading1"/>
       </w:pPr>
       <w:r>
-        <w:t>Routes</w:t>
-      </w:r>
-    </w:p>
-    <w:p>
-      <w:r>
-        <w:t>Auth/register</w:t>
-      </w:r>
-    </w:p>
-    <w:p>
-      <w:r>
-        <w:t>Used to register a user to the site</w:t>
+        <w:t>Middleware</w:t>
+      </w:r>
+    </w:p>
+    <w:p>
+      <w:r>
+        <w:t>Middleware are the function which runs between a req and a response eg uploading a picture, verifying the jsonToken</w:t>
       </w:r>
     </w:p>
     <w:p/>
@@ -739,41 +762,57 @@
         <w:t>ting login function</w:t>
       </w:r>
     </w:p>
-    <w:p/>
-    <w:p>
-      <w:pPr>
-        <w:pStyle w:val="Heading1"/>
-      </w:pPr>
-      <w:r>
-        <w:t>Changes you can make</w:t>
-      </w:r>
-    </w:p>
-    <w:p>
-      <w:r>
-        <w:t>Uploading the images to the cloud instead of local storage</w:t>
-      </w:r>
-    </w:p>
-    <w:p>
-      <w:r>
-        <w:t>Make the file uploaded name unique</w:t>
-      </w:r>
-    </w:p>
-    <w:p>
-      <w:r>
-        <w:t>Check for sttrong authentication process</w:t>
-      </w:r>
-    </w:p>
-    <w:p>
-      <w:r>
-        <w:t>Implementing sso</w:t>
-      </w:r>
-    </w:p>
-    <w:p>
-      <w:r>
-        <w:t>Implement proper error handling</w:t>
+    <w:p>
+      <w:r>
+        <w:t>Writing logic to verify jwt token</w:t>
+      </w:r>
+    </w:p>
+    <w:p>
+      <w:r>
+        <w:t>Creating routes for user data such as getting user data, users friend list and add and remove friends</w:t>
+      </w:r>
+    </w:p>
+    <w:p>
+      <w:r>
+        <w:t>Creating postt routes</w:t>
       </w:r>
       <w:bookmarkStart w:id="0" w:name="_GoBack"/>
       <w:bookmarkEnd w:id="0"/>
+    </w:p>
+    <w:p/>
+    <w:p>
+      <w:pPr>
+        <w:pStyle w:val="Heading1"/>
+      </w:pPr>
+      <w:r>
+        <w:t>Changes you can make</w:t>
+      </w:r>
+    </w:p>
+    <w:p>
+      <w:r>
+        <w:t>Uploading the images to the cloud instead of local storage</w:t>
+      </w:r>
+    </w:p>
+    <w:p>
+      <w:r>
+        <w:lastRenderedPageBreak/>
+        <w:t>Make the file uploaded name unique</w:t>
+      </w:r>
+    </w:p>
+    <w:p>
+      <w:r>
+        <w:t>Check for sttrong authentication process</w:t>
+      </w:r>
+    </w:p>
+    <w:p>
+      <w:r>
+        <w:t>Implementing sso</w:t>
+      </w:r>
+    </w:p>
+    <w:p>
+      <w:r>
+        <w:t>Implement proper error handling</w:t>
+      </w:r>
     </w:p>
     <w:p/>
     <w:p/>

</xml_diff>